<commit_message>
cambios en las tablas (demandante y realizador por usuario)
</commit_message>
<xml_diff>
--- a/SRS/1. Introducción (TERMINADO).docx
+++ b/SRS/1. Introducción (TERMINADO).docx
@@ -151,14 +151,25 @@
         </w:rPr>
         <w:t xml:space="preserve">“el tiempo es oro”. </w:t>
       </w:r>
-      <w:r>
-        <w:rPr>
-          <w:rFonts w:ascii="Times New Roman" w:hAnsi="Times New Roman" w:cs="Times New Roman"/>
-          <w:color w:val="auto"/>
-          <w:sz w:val="26"/>
-          <w:szCs w:val="26"/>
-        </w:rPr>
-        <w:t xml:space="preserve">Logrolling es una aplicación de </w:t>
+      <w:proofErr w:type="spellStart"/>
+      <w:r>
+        <w:rPr>
+          <w:rFonts w:ascii="Times New Roman" w:hAnsi="Times New Roman" w:cs="Times New Roman"/>
+          <w:color w:val="auto"/>
+          <w:sz w:val="26"/>
+          <w:szCs w:val="26"/>
+        </w:rPr>
+        <w:t>Logrolling</w:t>
+      </w:r>
+      <w:proofErr w:type="spellEnd"/>
+      <w:r>
+        <w:rPr>
+          <w:rFonts w:ascii="Times New Roman" w:hAnsi="Times New Roman" w:cs="Times New Roman"/>
+          <w:color w:val="auto"/>
+          <w:sz w:val="26"/>
+          <w:szCs w:val="26"/>
+        </w:rPr>
+        <w:t xml:space="preserve"> es una aplicación de </w:t>
       </w:r>
       <w:r>
         <w:rPr>
@@ -280,6 +291,7 @@
         </w:rPr>
         <w:t xml:space="preserve">, denominada </w:t>
       </w:r>
+      <w:proofErr w:type="spellStart"/>
       <w:r>
         <w:rPr>
           <w:rFonts w:ascii="Times New Roman" w:hAnsi="Times New Roman" w:cs="Times New Roman"/>
@@ -289,6 +301,7 @@
         </w:rPr>
         <w:t>grollies</w:t>
       </w:r>
+      <w:proofErr w:type="spellEnd"/>
       <w:r>
         <w:rPr>
           <w:rFonts w:ascii="Times New Roman" w:hAnsi="Times New Roman" w:cs="Times New Roman"/>
@@ -314,7 +327,27 @@
           <w:sz w:val="26"/>
           <w:szCs w:val="26"/>
         </w:rPr>
-        <w:t xml:space="preserve">el número de grollies del usuario y cuando se realiza un favor satisfactoriamente se </w:t>
+        <w:t xml:space="preserve">el número de </w:t>
+      </w:r>
+      <w:proofErr w:type="spellStart"/>
+      <w:r>
+        <w:rPr>
+          <w:rFonts w:ascii="Times New Roman" w:hAnsi="Times New Roman" w:cs="Times New Roman"/>
+          <w:color w:val="auto"/>
+          <w:sz w:val="26"/>
+          <w:szCs w:val="26"/>
+        </w:rPr>
+        <w:t>grollies</w:t>
+      </w:r>
+      <w:proofErr w:type="spellEnd"/>
+      <w:r>
+        <w:rPr>
+          <w:rFonts w:ascii="Times New Roman" w:hAnsi="Times New Roman" w:cs="Times New Roman"/>
+          <w:color w:val="auto"/>
+          <w:sz w:val="26"/>
+          <w:szCs w:val="26"/>
+        </w:rPr>
+        <w:t xml:space="preserve"> del usuario y cuando se realiza un favor satisfactoriamente se </w:t>
       </w:r>
       <w:r>
         <w:rPr>
@@ -332,7 +365,27 @@
           <w:sz w:val="26"/>
           <w:szCs w:val="26"/>
         </w:rPr>
-        <w:t xml:space="preserve">en función de la recompensa ofrecida por el que pidió el favor. Además, estos grollies se podrán </w:t>
+        <w:t xml:space="preserve">en función de la recompensa ofrecida por el que pidió el favor. Además, estos </w:t>
+      </w:r>
+      <w:proofErr w:type="spellStart"/>
+      <w:r>
+        <w:rPr>
+          <w:rFonts w:ascii="Times New Roman" w:hAnsi="Times New Roman" w:cs="Times New Roman"/>
+          <w:color w:val="auto"/>
+          <w:sz w:val="26"/>
+          <w:szCs w:val="26"/>
+        </w:rPr>
+        <w:t>grollies</w:t>
+      </w:r>
+      <w:proofErr w:type="spellEnd"/>
+      <w:r>
+        <w:rPr>
+          <w:rFonts w:ascii="Times New Roman" w:hAnsi="Times New Roman" w:cs="Times New Roman"/>
+          <w:color w:val="auto"/>
+          <w:sz w:val="26"/>
+          <w:szCs w:val="26"/>
+        </w:rPr>
+        <w:t xml:space="preserve"> se podrán </w:t>
       </w:r>
       <w:r>
         <w:rPr>
@@ -723,7 +776,27 @@
           <w:sz w:val="26"/>
           <w:szCs w:val="26"/>
         </w:rPr>
-        <w:t>El documento ofrece en primer lugar una breve introducción a Logrolling, sus objetivos y a que público está destinada. También explicamos las restricciones del desarrollo de la aplicación y los requisitos del futuro.</w:t>
+        <w:t xml:space="preserve">El documento ofrece en primer lugar una breve introducción a </w:t>
+      </w:r>
+      <w:proofErr w:type="spellStart"/>
+      <w:r>
+        <w:rPr>
+          <w:rFonts w:ascii="Times New Roman" w:hAnsi="Times New Roman" w:cs="Times New Roman"/>
+          <w:color w:val="auto"/>
+          <w:sz w:val="26"/>
+          <w:szCs w:val="26"/>
+        </w:rPr>
+        <w:t>Logrolling</w:t>
+      </w:r>
+      <w:proofErr w:type="spellEnd"/>
+      <w:r>
+        <w:rPr>
+          <w:rFonts w:ascii="Times New Roman" w:hAnsi="Times New Roman" w:cs="Times New Roman"/>
+          <w:color w:val="auto"/>
+          <w:sz w:val="26"/>
+          <w:szCs w:val="26"/>
+        </w:rPr>
+        <w:t>, sus objetivos y a que público está destinada. También explicamos las restricciones del desarrollo de la aplicación y los requisitos del futuro.</w:t>
       </w:r>
     </w:p>
     <w:p>
@@ -916,17 +989,18 @@
           <w:rFonts w:eastAsia="Times New Roman"/>
         </w:rPr>
       </w:pPr>
+    </w:p>
+    <w:p>
+      <w:pPr>
+        <w:rPr>
+          <w:color w:val="auto"/>
+        </w:rPr>
+      </w:pPr>
+    </w:p>
+    <w:p>
       <w:bookmarkStart w:id="0" w:name="_GoBack"/>
       <w:bookmarkEnd w:id="0"/>
     </w:p>
-    <w:p>
-      <w:pPr>
-        <w:rPr>
-          <w:color w:val="auto"/>
-        </w:rPr>
-      </w:pPr>
-    </w:p>
-    <w:p/>
     <w:sectPr>
       <w:headerReference w:type="default" r:id="rId7"/>
       <w:footerReference w:type="default" r:id="rId8"/>
@@ -1130,13 +1204,13 @@
                   <wp:anchor distT="0" distB="0" distL="114300" distR="114300" simplePos="0" relativeHeight="251661312" behindDoc="0" locked="0" layoutInCell="1" allowOverlap="1" wp14:anchorId="2EFC83FD" wp14:editId="28605A9A">
                     <wp:simplePos x="0" y="0"/>
                     <wp:positionH relativeFrom="page">
-                      <wp:posOffset>7419975</wp:posOffset>
+                      <wp:posOffset>7417871</wp:posOffset>
                     </wp:positionH>
                     <wp:positionV relativeFrom="paragraph">
-                      <wp:posOffset>-4977</wp:posOffset>
+                      <wp:posOffset>11219</wp:posOffset>
                     </wp:positionV>
-                    <wp:extent cx="324000" cy="10034650"/>
-                    <wp:effectExtent l="0" t="0" r="19050" b="24130"/>
+                    <wp:extent cx="324000" cy="9581565"/>
+                    <wp:effectExtent l="0" t="0" r="19050" b="19685"/>
                     <wp:wrapNone/>
                     <wp:docPr id="14" name="Rectángulo 14"/>
                     <wp:cNvGraphicFramePr/>
@@ -1147,7 +1221,7 @@
                           <wps:spPr>
                             <a:xfrm>
                               <a:off x="0" y="0"/>
-                              <a:ext cx="324000" cy="10034650"/>
+                              <a:ext cx="324000" cy="9581565"/>
                             </a:xfrm>
                             <a:prstGeom prst="rect">
                               <a:avLst/>
@@ -1181,12 +1255,15 @@
                     <wp14:sizeRelH relativeFrom="margin">
                       <wp14:pctWidth>0</wp14:pctWidth>
                     </wp14:sizeRelH>
+                    <wp14:sizeRelV relativeFrom="margin">
+                      <wp14:pctHeight>0</wp14:pctHeight>
+                    </wp14:sizeRelV>
                   </wp:anchor>
                 </w:drawing>
               </mc:Choice>
               <mc:Fallback>
                 <w:pict>
-                  <v:rect w14:anchorId="54495C96" id="Rectángulo 14" o:spid="_x0000_s1026" style="position:absolute;margin-left:584.25pt;margin-top:-.4pt;width:25.5pt;height:790.15pt;z-index:251661312;visibility:visible;mso-wrap-style:square;mso-width-percent:0;mso-wrap-distance-left:9pt;mso-wrap-distance-top:0;mso-wrap-distance-right:9pt;mso-wrap-distance-bottom:0;mso-position-horizontal:absolute;mso-position-horizontal-relative:page;mso-position-vertical:absolute;mso-position-vertical-relative:text;mso-width-percent:0;mso-width-relative:margin;v-text-anchor:middle" o:gfxdata="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" fillcolor="#a4063e [3204]" strokecolor="#51031e [1604]" strokeweight="2pt">
+                  <v:rect w14:anchorId="6A44B248" id="Rectángulo 14" o:spid="_x0000_s1026" style="position:absolute;margin-left:584.1pt;margin-top:.9pt;width:25.5pt;height:754.45pt;z-index:251661312;visibility:visible;mso-wrap-style:square;mso-width-percent:0;mso-height-percent:0;mso-wrap-distance-left:9pt;mso-wrap-distance-top:0;mso-wrap-distance-right:9pt;mso-wrap-distance-bottom:0;mso-position-horizontal:absolute;mso-position-horizontal-relative:page;mso-position-vertical:absolute;mso-position-vertical-relative:text;mso-width-percent:0;mso-height-percent:0;mso-width-relative:margin;mso-height-relative:margin;v-text-anchor:middle" o:gfxdata="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" fillcolor="#a4063e [3204]" strokecolor="#51031e [1604]" strokeweight="2pt">
                     <w10:wrap anchorx="page"/>
                   </v:rect>
                 </w:pict>
@@ -1374,8 +1451,8 @@
               <wp:positionV relativeFrom="paragraph">
                 <wp:posOffset>0</wp:posOffset>
               </wp:positionV>
-              <wp:extent cx="324000" cy="10034650"/>
-              <wp:effectExtent l="0" t="0" r="19050" b="24130"/>
+              <wp:extent cx="324000" cy="10015870"/>
+              <wp:effectExtent l="0" t="0" r="19050" b="23495"/>
               <wp:wrapNone/>
               <wp:docPr id="13" name="Rectángulo 13"/>
               <wp:cNvGraphicFramePr/>
@@ -1386,7 +1463,7 @@
                     <wps:spPr>
                       <a:xfrm>
                         <a:off x="0" y="0"/>
-                        <a:ext cx="324000" cy="10034650"/>
+                        <a:ext cx="324000" cy="10015870"/>
                       </a:xfrm>
                       <a:prstGeom prst="rect">
                         <a:avLst/>
@@ -1420,12 +1497,15 @@
               <wp14:sizeRelH relativeFrom="margin">
                 <wp14:pctWidth>0</wp14:pctWidth>
               </wp14:sizeRelH>
+              <wp14:sizeRelV relativeFrom="margin">
+                <wp14:pctHeight>0</wp14:pctHeight>
+              </wp14:sizeRelV>
             </wp:anchor>
           </w:drawing>
         </mc:Choice>
         <mc:Fallback>
           <w:pict>
-            <v:rect w14:anchorId="2F4C6EB7" id="Rectángulo 13" o:spid="_x0000_s1026" style="position:absolute;margin-left:-25.7pt;margin-top:0;width:25.5pt;height:790.15pt;z-index:251659264;visibility:visible;mso-wrap-style:square;mso-width-percent:0;mso-wrap-distance-left:9pt;mso-wrap-distance-top:0;mso-wrap-distance-right:9pt;mso-wrap-distance-bottom:0;mso-position-horizontal:right;mso-position-horizontal-relative:page;mso-position-vertical:absolute;mso-position-vertical-relative:text;mso-width-percent:0;mso-width-relative:margin;v-text-anchor:middle" o:gfxdata="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" fillcolor="#a4063e [3204]" strokecolor="#51031e [1604]" strokeweight="2pt">
+            <v:rect w14:anchorId="5202E858" id="Rectángulo 13" o:spid="_x0000_s1026" style="position:absolute;margin-left:-25.7pt;margin-top:0;width:25.5pt;height:788.65pt;z-index:251659264;visibility:visible;mso-wrap-style:square;mso-width-percent:0;mso-height-percent:0;mso-wrap-distance-left:9pt;mso-wrap-distance-top:0;mso-wrap-distance-right:9pt;mso-wrap-distance-bottom:0;mso-position-horizontal:right;mso-position-horizontal-relative:page;mso-position-vertical:absolute;mso-position-vertical-relative:text;mso-width-percent:0;mso-height-percent:0;mso-width-relative:margin;mso-height-relative:margin;v-text-anchor:middle" o:gfxdata="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" fillcolor="#a4063e [3204]" strokecolor="#51031e [1604]" strokeweight="2pt">
               <w10:wrap anchorx="page"/>
             </v:rect>
           </w:pict>
@@ -2947,547 +3027,6 @@
 </w:styles>
 </file>
 
-<file path=word/glossary/document.xml><?xml version="1.0" encoding="utf-8"?>
-<w:glossaryDocument xmlns:wpc="http://schemas.microsoft.com/office/word/2010/wordprocessingCanvas" xmlns:cx="http://schemas.microsoft.com/office/drawing/2014/chartex" xmlns:mc="http://schemas.openxmlformats.org/markup-compatibility/2006" xmlns:o="urn:schemas-microsoft-com:office:office" xmlns:r="http://schemas.openxmlformats.org/officeDocument/2006/relationships" xmlns:m="http://schemas.openxmlformats.org/officeDocument/2006/math" xmlns:v="urn:schemas-microsoft-com:vml" xmlns:wp14="http://schemas.microsoft.com/office/word/2010/wordprocessingDrawing" xmlns:wp="http://schemas.openxmlformats.org/drawingml/2006/wordprocessingDrawing" xmlns:w10="urn:schemas-microsoft-com:office:word" xmlns:w="http://schemas.openxmlformats.org/wordprocessingml/2006/main" xmlns:w14="http://schemas.microsoft.com/office/word/2010/wordml" xmlns:w15="http://schemas.microsoft.com/office/word/2012/wordml" xmlns:w16se="http://schemas.microsoft.com/office/word/2015/wordml/symex" xmlns:wpg="http://schemas.microsoft.com/office/word/2010/wordprocessingGroup" xmlns:wpi="http://schemas.microsoft.com/office/word/2010/wordprocessingInk" xmlns:wne="http://schemas.microsoft.com/office/word/2006/wordml" xmlns:wps="http://schemas.microsoft.com/office/word/2010/wordprocessingShape" mc:Ignorable="w14 w15 w16se wp14"/>
-</file>
-
-<file path=word/glossary/fontTable.xml><?xml version="1.0" encoding="utf-8"?>
-<w:fonts xmlns:mc="http://schemas.openxmlformats.org/markup-compatibility/2006" xmlns:r="http://schemas.openxmlformats.org/officeDocument/2006/relationships" xmlns:w="http://schemas.openxmlformats.org/wordprocessingml/2006/main" xmlns:w14="http://schemas.microsoft.com/office/word/2010/wordml" xmlns:w15="http://schemas.microsoft.com/office/word/2012/wordml" xmlns:w16se="http://schemas.microsoft.com/office/word/2015/wordml/symex" mc:Ignorable="w14 w15 w16se">
-  <w:font w:name="Times New Roman">
-    <w:panose1 w:val="02020603050405020304"/>
-    <w:charset w:val="00"/>
-    <w:family w:val="roman"/>
-    <w:pitch w:val="variable"/>
-    <w:sig w:usb0="E0002EFF" w:usb1="C000785B" w:usb2="00000009" w:usb3="00000000" w:csb0="000001FF" w:csb1="00000000"/>
-  </w:font>
-  <w:font w:name="Microsoft Sans Serif">
-    <w:panose1 w:val="020B0604020202020204"/>
-    <w:charset w:val="00"/>
-    <w:family w:val="swiss"/>
-    <w:pitch w:val="variable"/>
-    <w:sig w:usb0="E5002EFF" w:usb1="C000605B" w:usb2="00000029" w:usb3="00000000" w:csb0="000101FF" w:csb1="00000000"/>
-  </w:font>
-  <w:font w:name="Franklin Gothic Book">
-    <w:panose1 w:val="020B0503020102020204"/>
-    <w:charset w:val="00"/>
-    <w:family w:val="swiss"/>
-    <w:pitch w:val="variable"/>
-    <w:sig w:usb0="00000287" w:usb1="00000000" w:usb2="00000000" w:usb3="00000000" w:csb0="0000009F" w:csb1="00000000"/>
-  </w:font>
-  <w:font w:name="Calibri">
-    <w:panose1 w:val="020F0502020204030204"/>
-    <w:charset w:val="00"/>
-    <w:family w:val="swiss"/>
-    <w:pitch w:val="variable"/>
-    <w:sig w:usb0="E4002EFF" w:usb1="C000247B" w:usb2="00000009" w:usb3="00000000" w:csb0="000001FF" w:csb1="00000000"/>
-  </w:font>
-  <w:font w:name="Calibri Light">
-    <w:panose1 w:val="020F0302020204030204"/>
-    <w:charset w:val="00"/>
-    <w:family w:val="swiss"/>
-    <w:pitch w:val="variable"/>
-    <w:sig w:usb0="E4002EFF" w:usb1="C000247B" w:usb2="00000009" w:usb3="00000000" w:csb0="000001FF" w:csb1="00000000"/>
-  </w:font>
-</w:fonts>
-</file>
-
-<file path=word/glossary/settings.xml><?xml version="1.0" encoding="utf-8"?>
-<w:settings xmlns:mc="http://schemas.openxmlformats.org/markup-compatibility/2006" xmlns:o="urn:schemas-microsoft-com:office:office" xmlns:r="http://schemas.openxmlformats.org/officeDocument/2006/relationships" xmlns:m="http://schemas.openxmlformats.org/officeDocument/2006/math" xmlns:v="urn:schemas-microsoft-com:vml" xmlns:w10="urn:schemas-microsoft-com:office:word" xmlns:w="http://schemas.openxmlformats.org/wordprocessingml/2006/main" xmlns:w14="http://schemas.microsoft.com/office/word/2010/wordml" xmlns:w15="http://schemas.microsoft.com/office/word/2012/wordml" xmlns:w16se="http://schemas.microsoft.com/office/word/2015/wordml/symex" xmlns:sl="http://schemas.openxmlformats.org/schemaLibrary/2006/main" mc:Ignorable="w14 w15 w16se">
-  <w:view w:val="normal"/>
-  <w:defaultTabStop w:val="708"/>
-  <w:hyphenationZone w:val="425"/>
-  <w:characterSpacingControl w:val="doNotCompress"/>
-  <w:compat>
-    <w:useFELayout/>
-    <w:compatSetting w:name="compatibilityMode" w:uri="http://schemas.microsoft.com/office/word" w:val="15"/>
-    <w:compatSetting w:name="overrideTableStyleFontSizeAndJustification" w:uri="http://schemas.microsoft.com/office/word" w:val="1"/>
-    <w:compatSetting w:name="enableOpenTypeFeatures" w:uri="http://schemas.microsoft.com/office/word" w:val="1"/>
-    <w:compatSetting w:name="doNotFlipMirrorIndents" w:uri="http://schemas.microsoft.com/office/word" w:val="1"/>
-    <w:compatSetting w:name="differentiateMultirowTableHeaders" w:uri="http://schemas.microsoft.com/office/word" w:val="1"/>
-  </w:compat>
-  <w:rsids>
-    <w:rsidRoot w:val="00CF4C7F"/>
-    <w:rsid w:val="003F5EE7"/>
-    <w:rsid w:val="00CF4C7F"/>
-  </w:rsids>
-  <m:mathPr>
-    <m:mathFont m:val="Cambria Math"/>
-    <m:brkBin m:val="before"/>
-    <m:brkBinSub m:val="--"/>
-    <m:smallFrac m:val="0"/>
-    <m:dispDef/>
-    <m:lMargin m:val="0"/>
-    <m:rMargin m:val="0"/>
-    <m:defJc m:val="centerGroup"/>
-    <m:wrapIndent m:val="1440"/>
-    <m:intLim m:val="subSup"/>
-    <m:naryLim m:val="undOvr"/>
-  </m:mathPr>
-  <w:themeFontLang w:val="es-ES"/>
-  <w:clrSchemeMapping w:bg1="light1" w:t1="dark1" w:bg2="light2" w:t2="dark2" w:accent1="accent1" w:accent2="accent2" w:accent3="accent3" w:accent4="accent4" w:accent5="accent5" w:accent6="accent6" w:hyperlink="hyperlink" w:followedHyperlink="followedHyperlink"/>
-  <w:decimalSymbol w:val=","/>
-  <w:listSeparator w:val=";"/>
-  <w15:chartTrackingRefBased/>
-</w:settings>
-</file>
-
-<file path=word/glossary/styles.xml><?xml version="1.0" encoding="utf-8"?>
-<w:styles xmlns:mc="http://schemas.openxmlformats.org/markup-compatibility/2006" xmlns:r="http://schemas.openxmlformats.org/officeDocument/2006/relationships" xmlns:w="http://schemas.openxmlformats.org/wordprocessingml/2006/main" xmlns:w14="http://schemas.microsoft.com/office/word/2010/wordml" xmlns:w15="http://schemas.microsoft.com/office/word/2012/wordml" xmlns:w16se="http://schemas.microsoft.com/office/word/2015/wordml/symex" mc:Ignorable="w14 w15 w16se">
-  <w:docDefaults>
-    <w:rPrDefault>
-      <w:rPr>
-        <w:rFonts w:asciiTheme="minorHAnsi" w:eastAsiaTheme="minorEastAsia" w:hAnsiTheme="minorHAnsi" w:cstheme="minorBidi"/>
-        <w:sz w:val="22"/>
-        <w:szCs w:val="22"/>
-        <w:lang w:val="es-ES" w:eastAsia="es-ES" w:bidi="ar-SA"/>
-      </w:rPr>
-    </w:rPrDefault>
-    <w:pPrDefault>
-      <w:pPr>
-        <w:spacing w:after="160" w:line="259" w:lineRule="auto"/>
-      </w:pPr>
-    </w:pPrDefault>
-  </w:docDefaults>
-  <w:latentStyles w:defLockedState="0" w:defUIPriority="99" w:defSemiHidden="0" w:defUnhideWhenUsed="0" w:defQFormat="0" w:count="371">
-    <w:lsdException w:name="Normal" w:uiPriority="0" w:qFormat="1"/>
-    <w:lsdException w:name="heading 1" w:uiPriority="9" w:qFormat="1"/>
-    <w:lsdException w:name="heading 2" w:semiHidden="1" w:uiPriority="9" w:unhideWhenUsed="1" w:qFormat="1"/>
-    <w:lsdException w:name="heading 3" w:semiHidden="1" w:uiPriority="9" w:unhideWhenUsed="1" w:qFormat="1"/>
-    <w:lsdException w:name="heading 4" w:semiHidden="1" w:uiPriority="9" w:unhideWhenUsed="1" w:qFormat="1"/>
-    <w:lsdException w:name="heading 5" w:semiHidden="1" w:uiPriority="9" w:unhideWhenUsed="1" w:qFormat="1"/>
-    <w:lsdException w:name="heading 6" w:semiHidden="1" w:uiPriority="9" w:unhideWhenUsed="1" w:qFormat="1"/>
-    <w:lsdException w:name="heading 7" w:semiHidden="1" w:uiPriority="9" w:unhideWhenUsed="1" w:qFormat="1"/>
-    <w:lsdException w:name="heading 8" w:semiHidden="1" w:uiPriority="9" w:unhideWhenUsed="1" w:qFormat="1"/>
-    <w:lsdException w:name="heading 9" w:semiHidden="1" w:uiPriority="9" w:unhideWhenUsed="1" w:qFormat="1"/>
-    <w:lsdException w:name="index 1" w:semiHidden="1" w:unhideWhenUsed="1"/>
-    <w:lsdException w:name="index 2" w:semiHidden="1" w:unhideWhenUsed="1"/>
-    <w:lsdException w:name="index 3" w:semiHidden="1" w:unhideWhenUsed="1"/>
-    <w:lsdException w:name="index 4" w:semiHidden="1" w:unhideWhenUsed="1"/>
-    <w:lsdException w:name="index 5" w:semiHidden="1" w:unhideWhenUsed="1"/>
-    <w:lsdException w:name="index 6" w:semiHidden="1" w:unhideWhenUsed="1"/>
-    <w:lsdException w:name="index 7" w:semiHidden="1" w:unhideWhenUsed="1"/>
-    <w:lsdException w:name="index 8" w:semiHidden="1" w:unhideWhenUsed="1"/>
-    <w:lsdException w:name="index 9" w:semiHidden="1" w:unhideWhenUsed="1"/>
-    <w:lsdException w:name="toc 1" w:semiHidden="1" w:uiPriority="39" w:unhideWhenUsed="1"/>
-    <w:lsdException w:name="toc 2" w:semiHidden="1" w:uiPriority="39" w:unhideWhenUsed="1"/>
-    <w:lsdException w:name="toc 3" w:semiHidden="1" w:uiPriority="39" w:unhideWhenUsed="1"/>
-    <w:lsdException w:name="toc 4" w:semiHidden="1" w:uiPriority="39" w:unhideWhenUsed="1"/>
-    <w:lsdException w:name="toc 5" w:semiHidden="1" w:uiPriority="39" w:unhideWhenUsed="1"/>
-    <w:lsdException w:name="toc 6" w:semiHidden="1" w:uiPriority="39" w:unhideWhenUsed="1"/>
-    <w:lsdException w:name="toc 7" w:semiHidden="1" w:uiPriority="39" w:unhideWhenUsed="1"/>
-    <w:lsdException w:name="toc 8" w:semiHidden="1" w:uiPriority="39" w:unhideWhenUsed="1"/>
-    <w:lsdException w:name="toc 9" w:semiHidden="1" w:uiPriority="39" w:unhideWhenUsed="1"/>
-    <w:lsdException w:name="Normal Indent" w:semiHidden="1" w:unhideWhenUsed="1"/>
-    <w:lsdException w:name="footnote text" w:semiHidden="1" w:unhideWhenUsed="1"/>
-    <w:lsdException w:name="annotation text" w:semiHidden="1" w:unhideWhenUsed="1"/>
-    <w:lsdException w:name="header" w:semiHidden="1" w:unhideWhenUsed="1"/>
-    <w:lsdException w:name="footer" w:semiHidden="1" w:unhideWhenUsed="1"/>
-    <w:lsdException w:name="index heading" w:semiHidden="1" w:unhideWhenUsed="1"/>
-    <w:lsdException w:name="caption" w:semiHidden="1" w:uiPriority="35" w:unhideWhenUsed="1" w:qFormat="1"/>
-    <w:lsdException w:name="table of figures" w:semiHidden="1" w:unhideWhenUsed="1"/>
-    <w:lsdException w:name="envelope address" w:semiHidden="1" w:unhideWhenUsed="1"/>
-    <w:lsdException w:name="envelope return" w:semiHidden="1" w:unhideWhenUsed="1"/>
-    <w:lsdException w:name="footnote reference" w:semiHidden="1" w:unhideWhenUsed="1"/>
-    <w:lsdException w:name="annotation reference" w:semiHidden="1" w:unhideWhenUsed="1"/>
-    <w:lsdException w:name="line number" w:semiHidden="1" w:unhideWhenUsed="1"/>
-    <w:lsdException w:name="page number" w:semiHidden="1" w:unhideWhenUsed="1"/>
-    <w:lsdException w:name="endnote reference" w:semiHidden="1" w:unhideWhenUsed="1"/>
-    <w:lsdException w:name="endnote text" w:semiHidden="1" w:unhideWhenUsed="1"/>
-    <w:lsdException w:name="table of authorities" w:semiHidden="1" w:unhideWhenUsed="1"/>
-    <w:lsdException w:name="macro" w:semiHidden="1" w:unhideWhenUsed="1"/>
-    <w:lsdException w:name="toa heading" w:semiHidden="1" w:unhideWhenUsed="1"/>
-    <w:lsdException w:name="List" w:semiHidden="1" w:unhideWhenUsed="1"/>
-    <w:lsdException w:name="List Bullet" w:semiHidden="1" w:unhideWhenUsed="1"/>
-    <w:lsdException w:name="List Number" w:semiHidden="1" w:unhideWhenUsed="1"/>
-    <w:lsdException w:name="List 2" w:semiHidden="1" w:unhideWhenUsed="1"/>
-    <w:lsdException w:name="List 3" w:semiHidden="1" w:unhideWhenUsed="1"/>
-    <w:lsdException w:name="List 4" w:semiHidden="1" w:unhideWhenUsed="1"/>
-    <w:lsdException w:name="List 5" w:semiHidden="1" w:unhideWhenUsed="1"/>
-    <w:lsdException w:name="List Bullet 2" w:semiHidden="1" w:unhideWhenUsed="1"/>
-    <w:lsdException w:name="List Bullet 3" w:semiHidden="1" w:unhideWhenUsed="1"/>
-    <w:lsdException w:name="List Bullet 4" w:semiHidden="1" w:unhideWhenUsed="1"/>
-    <w:lsdException w:name="List Bullet 5" w:semiHidden="1" w:unhideWhenUsed="1"/>
-    <w:lsdException w:name="List Number 2" w:semiHidden="1" w:unhideWhenUsed="1"/>
-    <w:lsdException w:name="List Number 3" w:semiHidden="1" w:unhideWhenUsed="1"/>
-    <w:lsdException w:name="List Number 4" w:semiHidden="1" w:unhideWhenUsed="1"/>
-    <w:lsdException w:name="List Number 5" w:semiHidden="1" w:unhideWhenUsed="1"/>
-    <w:lsdException w:name="Title" w:uiPriority="10" w:qFormat="1"/>
-    <w:lsdException w:name="Closing" w:semiHidden="1" w:unhideWhenUsed="1"/>
-    <w:lsdException w:name="Signature" w:semiHidden="1" w:unhideWhenUsed="1"/>
-    <w:lsdException w:name="Default Paragraph Font" w:semiHidden="1" w:uiPriority="1" w:unhideWhenUsed="1"/>
-    <w:lsdException w:name="Body Text" w:semiHidden="1" w:unhideWhenUsed="1"/>
-    <w:lsdException w:name="Body Text Indent" w:semiHidden="1" w:unhideWhenUsed="1"/>
-    <w:lsdException w:name="List Continue" w:semiHidden="1" w:unhideWhenUsed="1"/>
-    <w:lsdException w:name="List Continue 2" w:semiHidden="1" w:unhideWhenUsed="1"/>
-    <w:lsdException w:name="List Continue 3" w:semiHidden="1" w:unhideWhenUsed="1"/>
-    <w:lsdException w:name="List Continue 4" w:semiHidden="1" w:unhideWhenUsed="1"/>
-    <w:lsdException w:name="List Continue 5" w:semiHidden="1" w:unhideWhenUsed="1"/>
-    <w:lsdException w:name="Message Header" w:semiHidden="1" w:unhideWhenUsed="1"/>
-    <w:lsdException w:name="Subtitle" w:uiPriority="11" w:qFormat="1"/>
-    <w:lsdException w:name="Salutation" w:semiHidden="1" w:unhideWhenUsed="1"/>
-    <w:lsdException w:name="Date" w:semiHidden="1" w:unhideWhenUsed="1"/>
-    <w:lsdException w:name="Body Text First Indent" w:semiHidden="1" w:unhideWhenUsed="1"/>
-    <w:lsdException w:name="Body Text First Indent 2" w:semiHidden="1" w:unhideWhenUsed="1"/>
-    <w:lsdException w:name="Note Heading" w:semiHidden="1" w:unhideWhenUsed="1"/>
-    <w:lsdException w:name="Body Text 2" w:semiHidden="1" w:unhideWhenUsed="1"/>
-    <w:lsdException w:name="Body Text 3" w:semiHidden="1" w:unhideWhenUsed="1"/>
-    <w:lsdException w:name="Body Text Indent 2" w:semiHidden="1" w:unhideWhenUsed="1"/>
-    <w:lsdException w:name="Body Text Indent 3" w:semiHidden="1" w:unhideWhenUsed="1"/>
-    <w:lsdException w:name="Block Text" w:semiHidden="1" w:unhideWhenUsed="1"/>
-    <w:lsdException w:name="Hyperlink" w:semiHidden="1" w:unhideWhenUsed="1"/>
-    <w:lsdException w:name="FollowedHyperlink" w:semiHidden="1" w:unhideWhenUsed="1"/>
-    <w:lsdException w:name="Strong" w:uiPriority="22" w:qFormat="1"/>
-    <w:lsdException w:name="Emphasis" w:uiPriority="20" w:qFormat="1"/>
-    <w:lsdException w:name="Document Map" w:semiHidden="1" w:unhideWhenUsed="1"/>
-    <w:lsdException w:name="Plain Text" w:semiHidden="1" w:unhideWhenUsed="1"/>
-    <w:lsdException w:name="E-mail Signature" w:semiHidden="1" w:unhideWhenUsed="1"/>
-    <w:lsdException w:name="HTML Top of Form" w:semiHidden="1" w:unhideWhenUsed="1"/>
-    <w:lsdException w:name="HTML Bottom of Form" w:semiHidden="1" w:unhideWhenUsed="1"/>
-    <w:lsdException w:name="Normal (Web)" w:semiHidden="1" w:unhideWhenUsed="1"/>
-    <w:lsdException w:name="HTML Acronym" w:semiHidden="1" w:unhideWhenUsed="1"/>
-    <w:lsdException w:name="HTML Address" w:semiHidden="1" w:unhideWhenUsed="1"/>
-    <w:lsdException w:name="HTML Cite" w:semiHidden="1" w:unhideWhenUsed="1"/>
-    <w:lsdException w:name="HTML Code" w:semiHidden="1" w:unhideWhenUsed="1"/>
-    <w:lsdException w:name="HTML Definition" w:semiHidden="1" w:unhideWhenUsed="1"/>
-    <w:lsdException w:name="HTML Keyboard" w:semiHidden="1" w:unhideWhenUsed="1"/>
-    <w:lsdException w:name="HTML Preformatted" w:semiHidden="1" w:unhideWhenUsed="1"/>
-    <w:lsdException w:name="HTML Sample" w:semiHidden="1" w:unhideWhenUsed="1"/>
-    <w:lsdException w:name="HTML Typewriter" w:semiHidden="1" w:unhideWhenUsed="1"/>
-    <w:lsdException w:name="HTML Variable" w:semiHidden="1" w:unhideWhenUsed="1"/>
-    <w:lsdException w:name="Normal Table" w:semiHidden="1" w:unhideWhenUsed="1"/>
-    <w:lsdException w:name="annotation subject" w:semiHidden="1" w:unhideWhenUsed="1"/>
-    <w:lsdException w:name="No List" w:semiHidden="1" w:unhideWhenUsed="1"/>
-    <w:lsdException w:name="Outline List 1" w:semiHidden="1" w:unhideWhenUsed="1"/>
-    <w:lsdException w:name="Outline List 2" w:semiHidden="1" w:unhideWhenUsed="1"/>
-    <w:lsdException w:name="Outline List 3" w:semiHidden="1" w:unhideWhenUsed="1"/>
-    <w:lsdException w:name="Table Simple 1" w:semiHidden="1" w:unhideWhenUsed="1"/>
-    <w:lsdException w:name="Table Simple 2" w:semiHidden="1" w:unhideWhenUsed="1"/>
-    <w:lsdException w:name="Table Simple 3" w:semiHidden="1" w:unhideWhenUsed="1"/>
-    <w:lsdException w:name="Table Classic 1" w:semiHidden="1" w:unhideWhenUsed="1"/>
-    <w:lsdException w:name="Table Classic 2" w:semiHidden="1" w:unhideWhenUsed="1"/>
-    <w:lsdException w:name="Table Classic 3" w:semiHidden="1" w:unhideWhenUsed="1"/>
-    <w:lsdException w:name="Table Classic 4" w:semiHidden="1" w:unhideWhenUsed="1"/>
-    <w:lsdException w:name="Table Colorful 1" w:semiHidden="1" w:unhideWhenUsed="1"/>
-    <w:lsdException w:name="Table Colorful 2" w:semiHidden="1" w:unhideWhenUsed="1"/>
-    <w:lsdException w:name="Table Colorful 3" w:semiHidden="1" w:unhideWhenUsed="1"/>
-    <w:lsdException w:name="Table Columns 1" w:semiHidden="1" w:unhideWhenUsed="1"/>
-    <w:lsdException w:name="Table Columns 2" w:semiHidden="1" w:unhideWhenUsed="1"/>
-    <w:lsdException w:name="Table Columns 3" w:semiHidden="1" w:unhideWhenUsed="1"/>
-    <w:lsdException w:name="Table Columns 4" w:semiHidden="1" w:unhideWhenUsed="1"/>
-    <w:lsdException w:name="Table Columns 5" w:semiHidden="1" w:unhideWhenUsed="1"/>
-    <w:lsdException w:name="Table Grid 1" w:semiHidden="1" w:unhideWhenUsed="1"/>
-    <w:lsdException w:name="Table Grid 2" w:semiHidden="1" w:unhideWhenUsed="1"/>
-    <w:lsdException w:name="Table Grid 3" w:semiHidden="1" w:unhideWhenUsed="1"/>
-    <w:lsdException w:name="Table Grid 4" w:semiHidden="1" w:unhideWhenUsed="1"/>
-    <w:lsdException w:name="Table Grid 5" w:semiHidden="1" w:unhideWhenUsed="1"/>
-    <w:lsdException w:name="Table Grid 6" w:semiHidden="1" w:unhideWhenUsed="1"/>
-    <w:lsdException w:name="Table Grid 7" w:semiHidden="1" w:unhideWhenUsed="1"/>
-    <w:lsdException w:name="Table Grid 8" w:semiHidden="1" w:unhideWhenUsed="1"/>
-    <w:lsdException w:name="Table List 1" w:semiHidden="1" w:unhideWhenUsed="1"/>
-    <w:lsdException w:name="Table List 2" w:semiHidden="1" w:unhideWhenUsed="1"/>
-    <w:lsdException w:name="Table List 3" w:semiHidden="1" w:unhideWhenUsed="1"/>
-    <w:lsdException w:name="Table List 4" w:semiHidden="1" w:unhideWhenUsed="1"/>
-    <w:lsdException w:name="Table List 5" w:semiHidden="1" w:unhideWhenUsed="1"/>
-    <w:lsdException w:name="Table List 6" w:semiHidden="1" w:unhideWhenUsed="1"/>
-    <w:lsdException w:name="Table List 7" w:semiHidden="1" w:unhideWhenUsed="1"/>
-    <w:lsdException w:name="Table List 8" w:semiHidden="1" w:unhideWhenUsed="1"/>
-    <w:lsdException w:name="Table 3D effects 1" w:semiHidden="1" w:unhideWhenUsed="1"/>
-    <w:lsdException w:name="Table 3D effects 2" w:semiHidden="1" w:unhideWhenUsed="1"/>
-    <w:lsdException w:name="Table 3D effects 3" w:semiHidden="1" w:unhideWhenUsed="1"/>
-    <w:lsdException w:name="Table Contemporary" w:semiHidden="1" w:unhideWhenUsed="1"/>
-    <w:lsdException w:name="Table Elegant" w:semiHidden="1" w:unhideWhenUsed="1"/>
-    <w:lsdException w:name="Table Professional" w:semiHidden="1" w:unhideWhenUsed="1"/>
-    <w:lsdException w:name="Table Subtle 1" w:semiHidden="1" w:unhideWhenUsed="1"/>
-    <w:lsdException w:name="Table Subtle 2" w:semiHidden="1" w:unhideWhenUsed="1"/>
-    <w:lsdException w:name="Table Web 1" w:semiHidden="1" w:unhideWhenUsed="1"/>
-    <w:lsdException w:name="Table Web 2" w:semiHidden="1" w:unhideWhenUsed="1"/>
-    <w:lsdException w:name="Table Web 3" w:semiHidden="1" w:unhideWhenUsed="1"/>
-    <w:lsdException w:name="Balloon Text" w:semiHidden="1" w:unhideWhenUsed="1"/>
-    <w:lsdException w:name="Table Grid" w:uiPriority="39"/>
-    <w:lsdException w:name="Table Theme" w:semiHidden="1" w:unhideWhenUsed="1"/>
-    <w:lsdException w:name="Placeholder Text" w:semiHidden="1"/>
-    <w:lsdException w:name="No Spacing" w:uiPriority="1" w:qFormat="1"/>
-    <w:lsdException w:name="Light Shading" w:uiPriority="60"/>
-    <w:lsdException w:name="Light List" w:uiPriority="61"/>
-    <w:lsdException w:name="Light Grid" w:uiPriority="62"/>
-    <w:lsdException w:name="Medium Shading 1" w:uiPriority="63"/>
-    <w:lsdException w:name="Medium Shading 2" w:uiPriority="64"/>
-    <w:lsdException w:name="Medium List 1" w:uiPriority="65"/>
-    <w:lsdException w:name="Medium List 2" w:uiPriority="66"/>
-    <w:lsdException w:name="Medium Grid 1" w:uiPriority="67"/>
-    <w:lsdException w:name="Medium Grid 2" w:uiPriority="68"/>
-    <w:lsdException w:name="Medium Grid 3" w:uiPriority="69"/>
-    <w:lsdException w:name="Dark List" w:uiPriority="70"/>
-    <w:lsdException w:name="Colorful Shading" w:uiPriority="71"/>
-    <w:lsdException w:name="Colorful List" w:uiPriority="72"/>
-    <w:lsdException w:name="Colorful Grid" w:uiPriority="73"/>
-    <w:lsdException w:name="Light Shading Accent 1" w:uiPriority="60"/>
-    <w:lsdException w:name="Light List Accent 1" w:uiPriority="61"/>
-    <w:lsdException w:name="Light Grid Accent 1" w:uiPriority="62"/>
-    <w:lsdException w:name="Medium Shading 1 Accent 1" w:uiPriority="63"/>
-    <w:lsdException w:name="Medium Shading 2 Accent 1" w:uiPriority="64"/>
-    <w:lsdException w:name="Medium List 1 Accent 1" w:uiPriority="65"/>
-    <w:lsdException w:name="Revision" w:semiHidden="1"/>
-    <w:lsdException w:name="List Paragraph" w:uiPriority="34" w:qFormat="1"/>
-    <w:lsdException w:name="Quote" w:uiPriority="29" w:qFormat="1"/>
-    <w:lsdException w:name="Intense Quote" w:uiPriority="30" w:qFormat="1"/>
-    <w:lsdException w:name="Medium List 2 Accent 1" w:uiPriority="66"/>
-    <w:lsdException w:name="Medium Grid 1 Accent 1" w:uiPriority="67"/>
-    <w:lsdException w:name="Medium Grid 2 Accent 1" w:uiPriority="68"/>
-    <w:lsdException w:name="Medium Grid 3 Accent 1" w:uiPriority="69"/>
-    <w:lsdException w:name="Dark List Accent 1" w:uiPriority="70"/>
-    <w:lsdException w:name="Colorful Shading Accent 1" w:uiPriority="71"/>
-    <w:lsdException w:name="Colorful List Accent 1" w:uiPriority="72"/>
-    <w:lsdException w:name="Colorful Grid Accent 1" w:uiPriority="73"/>
-    <w:lsdException w:name="Light Shading Accent 2" w:uiPriority="60"/>
-    <w:lsdException w:name="Light List Accent 2" w:uiPriority="61"/>
-    <w:lsdException w:name="Light Grid Accent 2" w:uiPriority="62"/>
-    <w:lsdException w:name="Medium Shading 1 Accent 2" w:uiPriority="63"/>
-    <w:lsdException w:name="Medium Shading 2 Accent 2" w:uiPriority="64"/>
-    <w:lsdException w:name="Medium List 1 Accent 2" w:uiPriority="65"/>
-    <w:lsdException w:name="Medium List 2 Accent 2" w:uiPriority="66"/>
-    <w:lsdException w:name="Medium Grid 1 Accent 2" w:uiPriority="67"/>
-    <w:lsdException w:name="Medium Grid 2 Accent 2" w:uiPriority="68"/>
-    <w:lsdException w:name="Medium Grid 3 Accent 2" w:uiPriority="69"/>
-    <w:lsdException w:name="Dark List Accent 2" w:uiPriority="70"/>
-    <w:lsdException w:name="Colorful Shading Accent 2" w:uiPriority="71"/>
-    <w:lsdException w:name="Colorful List Accent 2" w:uiPriority="72"/>
-    <w:lsdException w:name="Colorful Grid Accent 2" w:uiPriority="73"/>
-    <w:lsdException w:name="Light Shading Accent 3" w:uiPriority="60"/>
-    <w:lsdException w:name="Light List Accent 3" w:uiPriority="61"/>
-    <w:lsdException w:name="Light Grid Accent 3" w:uiPriority="62"/>
-    <w:lsdException w:name="Medium Shading 1 Accent 3" w:uiPriority="63"/>
-    <w:lsdException w:name="Medium Shading 2 Accent 3" w:uiPriority="64"/>
-    <w:lsdException w:name="Medium List 1 Accent 3" w:uiPriority="65"/>
-    <w:lsdException w:name="Medium List 2 Accent 3" w:uiPriority="66"/>
-    <w:lsdException w:name="Medium Grid 1 Accent 3" w:uiPriority="67"/>
-    <w:lsdException w:name="Medium Grid 2 Accent 3" w:uiPriority="68"/>
-    <w:lsdException w:name="Medium Grid 3 Accent 3" w:uiPriority="69"/>
-    <w:lsdException w:name="Dark List Accent 3" w:uiPriority="70"/>
-    <w:lsdException w:name="Colorful Shading Accent 3" w:uiPriority="71"/>
-    <w:lsdException w:name="Colorful List Accent 3" w:uiPriority="72"/>
-    <w:lsdException w:name="Colorful Grid Accent 3" w:uiPriority="73"/>
-    <w:lsdException w:name="Light Shading Accent 4" w:uiPriority="60"/>
-    <w:lsdException w:name="Light List Accent 4" w:uiPriority="61"/>
-    <w:lsdException w:name="Light Grid Accent 4" w:uiPriority="62"/>
-    <w:lsdException w:name="Medium Shading 1 Accent 4" w:uiPriority="63"/>
-    <w:lsdException w:name="Medium Shading 2 Accent 4" w:uiPriority="64"/>
-    <w:lsdException w:name="Medium List 1 Accent 4" w:uiPriority="65"/>
-    <w:lsdException w:name="Medium List 2 Accent 4" w:uiPriority="66"/>
-    <w:lsdException w:name="Medium Grid 1 Accent 4" w:uiPriority="67"/>
-    <w:lsdException w:name="Medium Grid 2 Accent 4" w:uiPriority="68"/>
-    <w:lsdException w:name="Medium Grid 3 Accent 4" w:uiPriority="69"/>
-    <w:lsdException w:name="Dark List Accent 4" w:uiPriority="70"/>
-    <w:lsdException w:name="Colorful Shading Accent 4" w:uiPriority="71"/>
-    <w:lsdException w:name="Colorful List Accent 4" w:uiPriority="72"/>
-    <w:lsdException w:name="Colorful Grid Accent 4" w:uiPriority="73"/>
-    <w:lsdException w:name="Light Shading Accent 5" w:uiPriority="60"/>
-    <w:lsdException w:name="Light List Accent 5" w:uiPriority="61"/>
-    <w:lsdException w:name="Light Grid Accent 5" w:uiPriority="62"/>
-    <w:lsdException w:name="Medium Shading 1 Accent 5" w:uiPriority="63"/>
-    <w:lsdException w:name="Medium Shading 2 Accent 5" w:uiPriority="64"/>
-    <w:lsdException w:name="Medium List 1 Accent 5" w:uiPriority="65"/>
-    <w:lsdException w:name="Medium List 2 Accent 5" w:uiPriority="66"/>
-    <w:lsdException w:name="Medium Grid 1 Accent 5" w:uiPriority="67"/>
-    <w:lsdException w:name="Medium Grid 2 Accent 5" w:uiPriority="68"/>
-    <w:lsdException w:name="Medium Grid 3 Accent 5" w:uiPriority="69"/>
-    <w:lsdException w:name="Dark List Accent 5" w:uiPriority="70"/>
-    <w:lsdException w:name="Colorful Shading Accent 5" w:uiPriority="71"/>
-    <w:lsdException w:name="Colorful List Accent 5" w:uiPriority="72"/>
-    <w:lsdException w:name="Colorful Grid Accent 5" w:uiPriority="73"/>
-    <w:lsdException w:name="Light Shading Accent 6" w:uiPriority="60"/>
-    <w:lsdException w:name="Light List Accent 6" w:uiPriority="61"/>
-    <w:lsdException w:name="Light Grid Accent 6" w:uiPriority="62"/>
-    <w:lsdException w:name="Medium Shading 1 Accent 6" w:uiPriority="63"/>
-    <w:lsdException w:name="Medium Shading 2 Accent 6" w:uiPriority="64"/>
-    <w:lsdException w:name="Medium List 1 Accent 6" w:uiPriority="65"/>
-    <w:lsdException w:name="Medium List 2 Accent 6" w:uiPriority="66"/>
-    <w:lsdException w:name="Medium Grid 1 Accent 6" w:uiPriority="67"/>
-    <w:lsdException w:name="Medium Grid 2 Accent 6" w:uiPriority="68"/>
-    <w:lsdException w:name="Medium Grid 3 Accent 6" w:uiPriority="69"/>
-    <w:lsdException w:name="Dark List Accent 6" w:uiPriority="70"/>
-    <w:lsdException w:name="Colorful Shading Accent 6" w:uiPriority="71"/>
-    <w:lsdException w:name="Colorful List Accent 6" w:uiPriority="72"/>
-    <w:lsdException w:name="Colorful Grid Accent 6" w:uiPriority="73"/>
-    <w:lsdException w:name="Subtle Emphasis" w:uiPriority="19" w:qFormat="1"/>
-    <w:lsdException w:name="Intense Emphasis" w:uiPriority="21" w:qFormat="1"/>
-    <w:lsdException w:name="Subtle Reference" w:uiPriority="31" w:qFormat="1"/>
-    <w:lsdException w:name="Intense Reference" w:uiPriority="32" w:qFormat="1"/>
-    <w:lsdException w:name="Book Title" w:uiPriority="33" w:qFormat="1"/>
-    <w:lsdException w:name="Bibliography" w:semiHidden="1" w:uiPriority="37" w:unhideWhenUsed="1"/>
-    <w:lsdException w:name="TOC Heading" w:semiHidden="1" w:uiPriority="39" w:unhideWhenUsed="1" w:qFormat="1"/>
-    <w:lsdException w:name="Plain Table 1" w:uiPriority="41"/>
-    <w:lsdException w:name="Plain Table 2" w:uiPriority="42"/>
-    <w:lsdException w:name="Plain Table 3" w:uiPriority="43"/>
-    <w:lsdException w:name="Plain Table 4" w:uiPriority="44"/>
-    <w:lsdException w:name="Plain Table 5" w:uiPriority="45"/>
-    <w:lsdException w:name="Grid Table Light" w:uiPriority="40"/>
-    <w:lsdException w:name="Grid Table 1 Light" w:uiPriority="46"/>
-    <w:lsdException w:name="Grid Table 2" w:uiPriority="47"/>
-    <w:lsdException w:name="Grid Table 3" w:uiPriority="48"/>
-    <w:lsdException w:name="Grid Table 4" w:uiPriority="49"/>
-    <w:lsdException w:name="Grid Table 5 Dark" w:uiPriority="50"/>
-    <w:lsdException w:name="Grid Table 6 Colorful" w:uiPriority="51"/>
-    <w:lsdException w:name="Grid Table 7 Colorful" w:uiPriority="52"/>
-    <w:lsdException w:name="Grid Table 1 Light Accent 1" w:uiPriority="46"/>
-    <w:lsdException w:name="Grid Table 2 Accent 1" w:uiPriority="47"/>
-    <w:lsdException w:name="Grid Table 3 Accent 1" w:uiPriority="48"/>
-    <w:lsdException w:name="Grid Table 4 Accent 1" w:uiPriority="49"/>
-    <w:lsdException w:name="Grid Table 5 Dark Accent 1" w:uiPriority="50"/>
-    <w:lsdException w:name="Grid Table 6 Colorful Accent 1" w:uiPriority="51"/>
-    <w:lsdException w:name="Grid Table 7 Colorful Accent 1" w:uiPriority="52"/>
-    <w:lsdException w:name="Grid Table 1 Light Accent 2" w:uiPriority="46"/>
-    <w:lsdException w:name="Grid Table 2 Accent 2" w:uiPriority="47"/>
-    <w:lsdException w:name="Grid Table 3 Accent 2" w:uiPriority="48"/>
-    <w:lsdException w:name="Grid Table 4 Accent 2" w:uiPriority="49"/>
-    <w:lsdException w:name="Grid Table 5 Dark Accent 2" w:uiPriority="50"/>
-    <w:lsdException w:name="Grid Table 6 Colorful Accent 2" w:uiPriority="51"/>
-    <w:lsdException w:name="Grid Table 7 Colorful Accent 2" w:uiPriority="52"/>
-    <w:lsdException w:name="Grid Table 1 Light Accent 3" w:uiPriority="46"/>
-    <w:lsdException w:name="Grid Table 2 Accent 3" w:uiPriority="47"/>
-    <w:lsdException w:name="Grid Table 3 Accent 3" w:uiPriority="48"/>
-    <w:lsdException w:name="Grid Table 4 Accent 3" w:uiPriority="49"/>
-    <w:lsdException w:name="Grid Table 5 Dark Accent 3" w:uiPriority="50"/>
-    <w:lsdException w:name="Grid Table 6 Colorful Accent 3" w:uiPriority="51"/>
-    <w:lsdException w:name="Grid Table 7 Colorful Accent 3" w:uiPriority="52"/>
-    <w:lsdException w:name="Grid Table 1 Light Accent 4" w:uiPriority="46"/>
-    <w:lsdException w:name="Grid Table 2 Accent 4" w:uiPriority="47"/>
-    <w:lsdException w:name="Grid Table 3 Accent 4" w:uiPriority="48"/>
-    <w:lsdException w:name="Grid Table 4 Accent 4" w:uiPriority="49"/>
-    <w:lsdException w:name="Grid Table 5 Dark Accent 4" w:uiPriority="50"/>
-    <w:lsdException w:name="Grid Table 6 Colorful Accent 4" w:uiPriority="51"/>
-    <w:lsdException w:name="Grid Table 7 Colorful Accent 4" w:uiPriority="52"/>
-    <w:lsdException w:name="Grid Table 1 Light Accent 5" w:uiPriority="46"/>
-    <w:lsdException w:name="Grid Table 2 Accent 5" w:uiPriority="47"/>
-    <w:lsdException w:name="Grid Table 3 Accent 5" w:uiPriority="48"/>
-    <w:lsdException w:name="Grid Table 4 Accent 5" w:uiPriority="49"/>
-    <w:lsdException w:name="Grid Table 5 Dark Accent 5" w:uiPriority="50"/>
-    <w:lsdException w:name="Grid Table 6 Colorful Accent 5" w:uiPriority="51"/>
-    <w:lsdException w:name="Grid Table 7 Colorful Accent 5" w:uiPriority="52"/>
-    <w:lsdException w:name="Grid Table 1 Light Accent 6" w:uiPriority="46"/>
-    <w:lsdException w:name="Grid Table 2 Accent 6" w:uiPriority="47"/>
-    <w:lsdException w:name="Grid Table 3 Accent 6" w:uiPriority="48"/>
-    <w:lsdException w:name="Grid Table 4 Accent 6" w:uiPriority="49"/>
-    <w:lsdException w:name="Grid Table 5 Dark Accent 6" w:uiPriority="50"/>
-    <w:lsdException w:name="Grid Table 6 Colorful Accent 6" w:uiPriority="51"/>
-    <w:lsdException w:name="Grid Table 7 Colorful Accent 6" w:uiPriority="52"/>
-    <w:lsdException w:name="List Table 1 Light" w:uiPriority="46"/>
-    <w:lsdException w:name="List Table 2" w:uiPriority="47"/>
-    <w:lsdException w:name="List Table 3" w:uiPriority="48"/>
-    <w:lsdException w:name="List Table 4" w:uiPriority="49"/>
-    <w:lsdException w:name="List Table 5 Dark" w:uiPriority="50"/>
-    <w:lsdException w:name="List Table 6 Colorful" w:uiPriority="51"/>
-    <w:lsdException w:name="List Table 7 Colorful" w:uiPriority="52"/>
-    <w:lsdException w:name="List Table 1 Light Accent 1" w:uiPriority="46"/>
-    <w:lsdException w:name="List Table 2 Accent 1" w:uiPriority="47"/>
-    <w:lsdException w:name="List Table 3 Accent 1" w:uiPriority="48"/>
-    <w:lsdException w:name="List Table 4 Accent 1" w:uiPriority="49"/>
-    <w:lsdException w:name="List Table 5 Dark Accent 1" w:uiPriority="50"/>
-    <w:lsdException w:name="List Table 6 Colorful Accent 1" w:uiPriority="51"/>
-    <w:lsdException w:name="List Table 7 Colorful Accent 1" w:uiPriority="52"/>
-    <w:lsdException w:name="List Table 1 Light Accent 2" w:uiPriority="46"/>
-    <w:lsdException w:name="List Table 2 Accent 2" w:uiPriority="47"/>
-    <w:lsdException w:name="List Table 3 Accent 2" w:uiPriority="48"/>
-    <w:lsdException w:name="List Table 4 Accent 2" w:uiPriority="49"/>
-    <w:lsdException w:name="List Table 5 Dark Accent 2" w:uiPriority="50"/>
-    <w:lsdException w:name="List Table 6 Colorful Accent 2" w:uiPriority="51"/>
-    <w:lsdException w:name="List Table 7 Colorful Accent 2" w:uiPriority="52"/>
-    <w:lsdException w:name="List Table 1 Light Accent 3" w:uiPriority="46"/>
-    <w:lsdException w:name="List Table 2 Accent 3" w:uiPriority="47"/>
-    <w:lsdException w:name="List Table 3 Accent 3" w:uiPriority="48"/>
-    <w:lsdException w:name="List Table 4 Accent 3" w:uiPriority="49"/>
-    <w:lsdException w:name="List Table 5 Dark Accent 3" w:uiPriority="50"/>
-    <w:lsdException w:name="List Table 6 Colorful Accent 3" w:uiPriority="51"/>
-    <w:lsdException w:name="List Table 7 Colorful Accent 3" w:uiPriority="52"/>
-    <w:lsdException w:name="List Table 1 Light Accent 4" w:uiPriority="46"/>
-    <w:lsdException w:name="List Table 2 Accent 4" w:uiPriority="47"/>
-    <w:lsdException w:name="List Table 3 Accent 4" w:uiPriority="48"/>
-    <w:lsdException w:name="List Table 4 Accent 4" w:uiPriority="49"/>
-    <w:lsdException w:name="List Table 5 Dark Accent 4" w:uiPriority="50"/>
-    <w:lsdException w:name="List Table 6 Colorful Accent 4" w:uiPriority="51"/>
-    <w:lsdException w:name="List Table 7 Colorful Accent 4" w:uiPriority="52"/>
-    <w:lsdException w:name="List Table 1 Light Accent 5" w:uiPriority="46"/>
-    <w:lsdException w:name="List Table 2 Accent 5" w:uiPriority="47"/>
-    <w:lsdException w:name="List Table 3 Accent 5" w:uiPriority="48"/>
-    <w:lsdException w:name="List Table 4 Accent 5" w:uiPriority="49"/>
-    <w:lsdException w:name="List Table 5 Dark Accent 5" w:uiPriority="50"/>
-    <w:lsdException w:name="List Table 6 Colorful Accent 5" w:uiPriority="51"/>
-    <w:lsdException w:name="List Table 7 Colorful Accent 5" w:uiPriority="52"/>
-    <w:lsdException w:name="List Table 1 Light Accent 6" w:uiPriority="46"/>
-    <w:lsdException w:name="List Table 2 Accent 6" w:uiPriority="47"/>
-    <w:lsdException w:name="List Table 3 Accent 6" w:uiPriority="48"/>
-    <w:lsdException w:name="List Table 4 Accent 6" w:uiPriority="49"/>
-    <w:lsdException w:name="List Table 5 Dark Accent 6" w:uiPriority="50"/>
-    <w:lsdException w:name="List Table 6 Colorful Accent 6" w:uiPriority="51"/>
-    <w:lsdException w:name="List Table 7 Colorful Accent 6" w:uiPriority="52"/>
-  </w:latentStyles>
-  <w:style w:type="paragraph" w:default="1" w:styleId="Normal">
-    <w:name w:val="Normal"/>
-    <w:qFormat/>
-  </w:style>
-  <w:style w:type="character" w:default="1" w:styleId="Fuentedeprrafopredeter">
-    <w:name w:val="Default Paragraph Font"/>
-    <w:uiPriority w:val="1"/>
-    <w:semiHidden/>
-    <w:unhideWhenUsed/>
-  </w:style>
-  <w:style w:type="table" w:default="1" w:styleId="Tablanormal">
-    <w:name w:val="Normal Table"/>
-    <w:uiPriority w:val="99"/>
-    <w:semiHidden/>
-    <w:unhideWhenUsed/>
-    <w:tblPr>
-      <w:tblInd w:w="0" w:type="dxa"/>
-      <w:tblCellMar>
-        <w:top w:w="0" w:type="dxa"/>
-        <w:left w:w="108" w:type="dxa"/>
-        <w:bottom w:w="0" w:type="dxa"/>
-        <w:right w:w="108" w:type="dxa"/>
-      </w:tblCellMar>
-    </w:tblPr>
-  </w:style>
-  <w:style w:type="numbering" w:default="1" w:styleId="Sinlista">
-    <w:name w:val="No List"/>
-    <w:uiPriority w:val="99"/>
-    <w:semiHidden/>
-    <w:unhideWhenUsed/>
-  </w:style>
-  <w:style w:type="paragraph" w:customStyle="1" w:styleId="0DEDCE9CC99344C683BF4C3363EA840C">
-    <w:name w:val="0DEDCE9CC99344C683BF4C3363EA840C"/>
-  </w:style>
-  <w:style w:type="paragraph" w:customStyle="1" w:styleId="56DA36F875674ECBA6118CC32D17562C">
-    <w:name w:val="56DA36F875674ECBA6118CC32D17562C"/>
-  </w:style>
-  <w:style w:type="paragraph" w:customStyle="1" w:styleId="08964378AC3B41089A312C2595E873DA">
-    <w:name w:val="08964378AC3B41089A312C2595E873DA"/>
-  </w:style>
-  <w:style w:type="paragraph" w:customStyle="1" w:styleId="6A57BB5F7C04478BB7B50423ADA959B8">
-    <w:name w:val="6A57BB5F7C04478BB7B50423ADA959B8"/>
-  </w:style>
-  <w:style w:type="paragraph" w:customStyle="1" w:styleId="7D74A078CD6B46068DC83E574D5F0D6A">
-    <w:name w:val="7D74A078CD6B46068DC83E574D5F0D6A"/>
-  </w:style>
-  <w:style w:type="paragraph" w:customStyle="1" w:styleId="518F25CF84C04675B9D239354D10C19C">
-    <w:name w:val="518F25CF84C04675B9D239354D10C19C"/>
-  </w:style>
-  <w:style w:type="paragraph" w:customStyle="1" w:styleId="AE5B834A333F41CE9F559928189F88BA">
-    <w:name w:val="AE5B834A333F41CE9F559928189F88BA"/>
-    <w:rsid w:val="00CF4C7F"/>
-  </w:style>
-  <w:style w:type="paragraph" w:customStyle="1" w:styleId="D24F584B36E746DEB46CEDC62739FDDC">
-    <w:name w:val="D24F584B36E746DEB46CEDC62739FDDC"/>
-    <w:rsid w:val="00CF4C7F"/>
-  </w:style>
-</w:styles>
-</file>
-
-<file path=word/glossary/webSettings.xml><?xml version="1.0" encoding="utf-8"?>
-<w:webSettings xmlns:mc="http://schemas.openxmlformats.org/markup-compatibility/2006" xmlns:r="http://schemas.openxmlformats.org/officeDocument/2006/relationships" xmlns:w="http://schemas.openxmlformats.org/wordprocessingml/2006/main" xmlns:w14="http://schemas.microsoft.com/office/word/2010/wordml" xmlns:w15="http://schemas.microsoft.com/office/word/2012/wordml" xmlns:w16se="http://schemas.microsoft.com/office/word/2015/wordml/symex" mc:Ignorable="w14 w15 w16se">
-  <w:optimizeForBrowser/>
-  <w:allowPNG/>
-</w:webSettings>
-</file>
-
 <file path=word/theme/theme1.xml><?xml version="1.0" encoding="utf-8"?>
 <a:theme xmlns:a="http://schemas.openxmlformats.org/drawingml/2006/main" name="Theme2">
   <a:themeElements>

</xml_diff>